<commit_message>
Questions \303\240 se poser.docx
</commit_message>
<xml_diff>
--- a/Questions à se poser.docx
+++ b/Questions à se poser.docx
@@ -35,7 +35,15 @@
         <w:t>Ubuntu</w:t>
       </w:r>
       <w:r>
-        <w:t> ? (préparer la phase d’installation)</w:t>
+        <w:t> ? (</w:t>
+      </w:r>
+      <w:proofErr w:type="gramStart"/>
+      <w:r>
+        <w:t>préparer</w:t>
+      </w:r>
+      <w:proofErr w:type="gramEnd"/>
+      <w:r>
+        <w:t xml:space="preserve"> la phase d’installation)</w:t>
       </w:r>
     </w:p>
     <w:p>
@@ -93,7 +101,15 @@
       </w:r>
       <w:proofErr w:type="spellEnd"/>
       <w:r>
-        <w:t xml:space="preserve"> serveur ?, http ?, JSON ?</w:t>
+        <w:t xml:space="preserve"> </w:t>
+      </w:r>
+      <w:proofErr w:type="gramStart"/>
+      <w:r>
+        <w:t>serveur ?,</w:t>
+      </w:r>
+      <w:proofErr w:type="gramEnd"/>
+      <w:r>
+        <w:t xml:space="preserve"> http ?, JSON ?</w:t>
       </w:r>
     </w:p>
     <w:p>
@@ -128,7 +144,164 @@
         <w:t> </w:t>
       </w:r>
     </w:p>
-    <w:p/>
+    <w:p>
+      <w:r>
+        <w:t>Neo4j est un système de gestion de base de données développé en java. Pour faciliter la prise en main il existe plusieurs interfaces et packages :</w:t>
+      </w:r>
+    </w:p>
+    <w:p>
+      <w:pPr>
+        <w:pStyle w:val="Paragraphedeliste"/>
+        <w:numPr>
+          <w:ilvl w:val="0"/>
+          <w:numId w:val="2"/>
+        </w:numPr>
+      </w:pPr>
+      <w:r>
+        <w:t xml:space="preserve">Neo4j Desktop </w:t>
+      </w:r>
+    </w:p>
+    <w:p>
+      <w:pPr>
+        <w:pStyle w:val="Paragraphedeliste"/>
+        <w:numPr>
+          <w:ilvl w:val="0"/>
+          <w:numId w:val="2"/>
+        </w:numPr>
+      </w:pPr>
+      <w:r>
+        <w:t>Neo4j Browser</w:t>
+      </w:r>
+    </w:p>
+    <w:p>
+      <w:pPr>
+        <w:pStyle w:val="Paragraphedeliste"/>
+        <w:numPr>
+          <w:ilvl w:val="0"/>
+          <w:numId w:val="2"/>
+        </w:numPr>
+      </w:pPr>
+      <w:proofErr w:type="spellStart"/>
+      <w:r>
+        <w:t>Cypher</w:t>
+      </w:r>
+      <w:proofErr w:type="spellEnd"/>
+    </w:p>
+    <w:p>
+      <w:pPr>
+        <w:pStyle w:val="Paragraphedeliste"/>
+        <w:numPr>
+          <w:ilvl w:val="0"/>
+          <w:numId w:val="2"/>
+        </w:numPr>
+      </w:pPr>
+      <w:proofErr w:type="spellStart"/>
+      <w:r>
+        <w:t>Pypher</w:t>
+      </w:r>
+      <w:proofErr w:type="spellEnd"/>
+    </w:p>
+    <w:p>
+      <w:r>
+        <w:t xml:space="preserve">Plusieurs langages de programmations disposent d’outils pour </w:t>
+      </w:r>
+      <w:r>
+        <w:t>utiliser neo4j :</w:t>
+      </w:r>
+    </w:p>
+    <w:p>
+      <w:pPr>
+        <w:pStyle w:val="Paragraphedeliste"/>
+        <w:numPr>
+          <w:ilvl w:val="0"/>
+          <w:numId w:val="2"/>
+        </w:numPr>
+      </w:pPr>
+      <w:r>
+        <w:t>Python</w:t>
+      </w:r>
+    </w:p>
+    <w:p>
+      <w:pPr>
+        <w:pStyle w:val="Paragraphedeliste"/>
+        <w:numPr>
+          <w:ilvl w:val="0"/>
+          <w:numId w:val="2"/>
+        </w:numPr>
+      </w:pPr>
+      <w:r>
+        <w:t>JavaScript</w:t>
+      </w:r>
+    </w:p>
+    <w:p>
+      <w:pPr>
+        <w:pStyle w:val="Paragraphedeliste"/>
+        <w:numPr>
+          <w:ilvl w:val="0"/>
+          <w:numId w:val="2"/>
+        </w:numPr>
+      </w:pPr>
+      <w:proofErr w:type="spellStart"/>
+      <w:r>
+        <w:t>GraphQL</w:t>
+      </w:r>
+      <w:proofErr w:type="spellEnd"/>
+    </w:p>
+    <w:p>
+      <w:pPr>
+        <w:pStyle w:val="Paragraphedeliste"/>
+        <w:numPr>
+          <w:ilvl w:val="0"/>
+          <w:numId w:val="2"/>
+        </w:numPr>
+      </w:pPr>
+      <w:r>
+        <w:t xml:space="preserve">Java </w:t>
+      </w:r>
+    </w:p>
+    <w:p>
+      <w:pPr>
+        <w:pStyle w:val="Paragraphedeliste"/>
+        <w:numPr>
+          <w:ilvl w:val="0"/>
+          <w:numId w:val="2"/>
+        </w:numPr>
+      </w:pPr>
+      <w:r>
+        <w:t>Spring Boot</w:t>
+      </w:r>
+    </w:p>
+    <w:p>
+      <w:pPr>
+        <w:pStyle w:val="Paragraphedeliste"/>
+        <w:numPr>
+          <w:ilvl w:val="0"/>
+          <w:numId w:val="2"/>
+        </w:numPr>
+      </w:pPr>
+      <w:proofErr w:type="gramStart"/>
+      <w:r>
+        <w:t>.NET</w:t>
+      </w:r>
+      <w:proofErr w:type="gramEnd"/>
+    </w:p>
+    <w:p>
+      <w:pPr>
+        <w:pStyle w:val="Paragraphedeliste"/>
+        <w:numPr>
+          <w:ilvl w:val="0"/>
+          <w:numId w:val="2"/>
+        </w:numPr>
+      </w:pPr>
+      <w:r>
+        <w:t>Go</w:t>
+      </w:r>
+    </w:p>
+    <w:p>
+      <w:pPr>
+        <w:ind w:left="360"/>
+      </w:pPr>
+    </w:p>
     <w:p>
       <w:pPr>
         <w:pStyle w:val="Paragraphedeliste"/>
@@ -138,7 +311,23 @@
         </w:numPr>
       </w:pPr>
       <w:r>
-        <w:t>Quels types de données peuvent-être gérés par cette techno ? (clé valeur ?, structurée ?, semi-structurée ?, non-structurée ?</w:t>
+        <w:t>Quels types de données peuvent-être gérés par cette techno ? (</w:t>
+      </w:r>
+      <w:proofErr w:type="gramStart"/>
+      <w:r>
+        <w:t>clé</w:t>
+      </w:r>
+      <w:proofErr w:type="gramEnd"/>
+      <w:r>
+        <w:t xml:space="preserve"> valeur ?, structurée ?, semi-structurée ?, non-structurée ?</w:t>
+      </w:r>
+    </w:p>
+    <w:p>
+      <w:r>
+        <w:t>La base repose sur le principe de clés/valeurs, orienté graphes</w:t>
+      </w:r>
+      <w:r>
+        <w:t>.</w:t>
       </w:r>
     </w:p>
     <w:p/>
@@ -151,10 +340,8 @@
         </w:numPr>
       </w:pPr>
       <w:r>
-        <w:t>Comment se démarre l’instance sur le serveur Ubuntu ? Faut-il la configurer ? D</w:t>
-      </w:r>
-      <w:r>
-        <w:t>epuis quelle adresse IP</w:t>
+        <w:lastRenderedPageBreak/>
+        <w:t>Comment se démarre l’instance sur le serveur Ubuntu ? Faut-il la configurer ? Depuis quelle adresse IP</w:t>
       </w:r>
       <w:r>
         <w:t>/port</w:t>
@@ -175,7 +362,15 @@
         <w:t xml:space="preserve"> accessible?</w:t>
       </w:r>
       <w:r>
-        <w:t xml:space="preserve"> Sur quel protocole ? (http, </w:t>
+        <w:t xml:space="preserve"> Sur quel protocole ? (</w:t>
+      </w:r>
+      <w:proofErr w:type="gramStart"/>
+      <w:r>
+        <w:t>http</w:t>
+      </w:r>
+      <w:proofErr w:type="gramEnd"/>
+      <w:r>
+        <w:t xml:space="preserve">, </w:t>
       </w:r>
       <w:proofErr w:type="spellStart"/>
       <w:r>
@@ -184,6 +379,464 @@
       <w:proofErr w:type="spellEnd"/>
       <w:r>
         <w:t>, …)</w:t>
+      </w:r>
+    </w:p>
+    <w:p>
+      <w:pPr>
+        <w:ind w:left="360"/>
+      </w:pPr>
+      <w:r>
+        <w:t>Voici la commande pour l</w:t>
+      </w:r>
+      <w:r>
+        <w:t>ancer une instance sur la machine virtuelle :</w:t>
+      </w:r>
+    </w:p>
+    <w:p>
+      <w:pPr>
+        <w:ind w:firstLine="360"/>
+        <w:rPr>
+          <w:i/>
+          <w:iCs/>
+          <w:lang w:val="en-US"/>
+        </w:rPr>
+      </w:pPr>
+      <w:r>
+        <w:rPr>
+          <w:i/>
+          <w:iCs/>
+          <w:lang w:val="en-US"/>
+        </w:rPr>
+        <w:t xml:space="preserve">$ </w:t>
+      </w:r>
+      <w:proofErr w:type="spellStart"/>
+      <w:r>
+        <w:rPr>
+          <w:i/>
+          <w:iCs/>
+          <w:lang w:val="en-US"/>
+        </w:rPr>
+        <w:t>sudo</w:t>
+      </w:r>
+      <w:proofErr w:type="spellEnd"/>
+      <w:r>
+        <w:rPr>
+          <w:i/>
+          <w:iCs/>
+          <w:lang w:val="en-US"/>
+        </w:rPr>
+        <w:t xml:space="preserve"> </w:t>
+      </w:r>
+      <w:proofErr w:type="spellStart"/>
+      <w:r>
+        <w:rPr>
+          <w:i/>
+          <w:iCs/>
+          <w:lang w:val="en-US"/>
+        </w:rPr>
+        <w:t>systemctl</w:t>
+      </w:r>
+      <w:proofErr w:type="spellEnd"/>
+      <w:r>
+        <w:rPr>
+          <w:i/>
+          <w:iCs/>
+          <w:lang w:val="en-US"/>
+        </w:rPr>
+        <w:t xml:space="preserve"> start neo4j.service </w:t>
+      </w:r>
+    </w:p>
+    <w:p>
+      <w:pPr>
+        <w:ind w:firstLine="360"/>
+      </w:pPr>
+      <w:r>
+        <w:t>Pour pouvoir accéder depuis u</w:t>
+      </w:r>
+      <w:r>
+        <w:t xml:space="preserve">ne autre machine du LAN </w:t>
+      </w:r>
+      <w:r>
+        <w:t>au serveur Il faut ouvrir les connections dans le fichier de config du serveur.</w:t>
+      </w:r>
+    </w:p>
+    <w:p>
+      <w:pPr>
+        <w:ind w:firstLine="360"/>
+      </w:pPr>
+      <w:r>
+        <w:rPr>
+          <w:noProof/>
+        </w:rPr>
+        <w:drawing>
+          <wp:inline distT="0" distB="0" distL="0" distR="0" wp14:anchorId="26927091" wp14:editId="1A2C2DF4">
+            <wp:extent cx="5760720" cy="1729740"/>
+            <wp:effectExtent l="0" t="0" r="0" b="3810"/>
+            <wp:docPr id="1" name="Image 1" descr="Une image contenant texte&#10;&#10;Description générée automatiquement"/>
+            <wp:cNvGraphicFramePr>
+              <a:graphicFrameLocks xmlns:a="http://schemas.openxmlformats.org/drawingml/2006/main" noChangeAspect="1"/>
+            </wp:cNvGraphicFramePr>
+            <a:graphic xmlns:a="http://schemas.openxmlformats.org/drawingml/2006/main">
+              <a:graphicData uri="http://schemas.openxmlformats.org/drawingml/2006/picture">
+                <pic:pic xmlns:pic="http://schemas.openxmlformats.org/drawingml/2006/picture">
+                  <pic:nvPicPr>
+                    <pic:cNvPr id="1" name="Image 1" descr="Une image contenant texte&#10;&#10;Description générée automatiquement"/>
+                    <pic:cNvPicPr/>
+                  </pic:nvPicPr>
+                  <pic:blipFill>
+                    <a:blip r:embed="rId7">
+                      <a:extLst>
+                        <a:ext uri="{28A0092B-C50C-407E-A947-70E740481C1C}">
+                          <a14:useLocalDpi xmlns:a14="http://schemas.microsoft.com/office/drawing/2010/main" val="0"/>
+                        </a:ext>
+                      </a:extLst>
+                    </a:blip>
+                    <a:stretch>
+                      <a:fillRect/>
+                    </a:stretch>
+                  </pic:blipFill>
+                  <pic:spPr>
+                    <a:xfrm>
+                      <a:off x="0" y="0"/>
+                      <a:ext cx="5760720" cy="1729740"/>
+                    </a:xfrm>
+                    <a:prstGeom prst="rect">
+                      <a:avLst/>
+                    </a:prstGeom>
+                  </pic:spPr>
+                </pic:pic>
+              </a:graphicData>
+            </a:graphic>
+          </wp:inline>
+        </w:drawing>
+      </w:r>
+    </w:p>
+    <w:p>
+      <w:r>
+        <w:t>Une fois ouvert il faut s’assurer que le port utilisé par le serveur est ouvert.</w:t>
+      </w:r>
+    </w:p>
+    <w:p>
+      <w:pPr>
+        <w:rPr>
+          <w:i/>
+          <w:iCs/>
+          <w:lang w:val="en-US"/>
+        </w:rPr>
+      </w:pPr>
+      <w:r>
+        <w:rPr>
+          <w:i/>
+          <w:iCs/>
+          <w:lang w:val="en-US"/>
+        </w:rPr>
+        <w:t xml:space="preserve">$ </w:t>
+      </w:r>
+      <w:proofErr w:type="spellStart"/>
+      <w:r>
+        <w:rPr>
+          <w:i/>
+          <w:iCs/>
+          <w:lang w:val="en-US"/>
+        </w:rPr>
+        <w:t>sudo</w:t>
+      </w:r>
+      <w:proofErr w:type="spellEnd"/>
+      <w:r>
+        <w:rPr>
+          <w:i/>
+          <w:iCs/>
+          <w:lang w:val="en-US"/>
+        </w:rPr>
+        <w:t xml:space="preserve"> </w:t>
+      </w:r>
+      <w:proofErr w:type="spellStart"/>
+      <w:r>
+        <w:rPr>
+          <w:i/>
+          <w:iCs/>
+          <w:lang w:val="en-US"/>
+        </w:rPr>
+        <w:t>ufw</w:t>
+      </w:r>
+      <w:proofErr w:type="spellEnd"/>
+      <w:r>
+        <w:rPr>
+          <w:i/>
+          <w:iCs/>
+          <w:lang w:val="en-US"/>
+        </w:rPr>
+        <w:t xml:space="preserve"> allow 7687</w:t>
+      </w:r>
+    </w:p>
+    <w:p>
+      <w:pPr>
+        <w:rPr>
+          <w:i/>
+          <w:iCs/>
+          <w:lang w:val="en-US"/>
+        </w:rPr>
+      </w:pPr>
+      <w:r>
+        <w:rPr>
+          <w:i/>
+          <w:iCs/>
+          <w:lang w:val="en-US"/>
+        </w:rPr>
+        <w:t xml:space="preserve">$ </w:t>
+      </w:r>
+      <w:proofErr w:type="spellStart"/>
+      <w:r>
+        <w:rPr>
+          <w:i/>
+          <w:iCs/>
+          <w:lang w:val="en-US"/>
+        </w:rPr>
+        <w:t>sudo</w:t>
+      </w:r>
+      <w:proofErr w:type="spellEnd"/>
+      <w:r>
+        <w:rPr>
+          <w:i/>
+          <w:iCs/>
+          <w:lang w:val="en-US"/>
+        </w:rPr>
+        <w:t xml:space="preserve"> </w:t>
+      </w:r>
+      <w:proofErr w:type="spellStart"/>
+      <w:r>
+        <w:rPr>
+          <w:i/>
+          <w:iCs/>
+          <w:lang w:val="en-US"/>
+        </w:rPr>
+        <w:t>ufw</w:t>
+      </w:r>
+      <w:proofErr w:type="spellEnd"/>
+      <w:r>
+        <w:rPr>
+          <w:i/>
+          <w:iCs/>
+          <w:lang w:val="en-US"/>
+        </w:rPr>
+        <w:t xml:space="preserve"> status</w:t>
+      </w:r>
+    </w:p>
+    <w:p>
+      <w:pPr>
+        <w:shd w:val="clear" w:color="auto" w:fill="081B4B"/>
+        <w:tabs>
+          <w:tab w:val="left" w:pos="916"/>
+          <w:tab w:val="left" w:pos="1832"/>
+          <w:tab w:val="left" w:pos="2748"/>
+          <w:tab w:val="left" w:pos="3664"/>
+          <w:tab w:val="left" w:pos="4580"/>
+          <w:tab w:val="left" w:pos="5496"/>
+          <w:tab w:val="left" w:pos="6412"/>
+          <w:tab w:val="left" w:pos="7328"/>
+          <w:tab w:val="left" w:pos="8244"/>
+          <w:tab w:val="left" w:pos="9160"/>
+          <w:tab w:val="left" w:pos="10076"/>
+          <w:tab w:val="left" w:pos="10992"/>
+          <w:tab w:val="left" w:pos="11908"/>
+          <w:tab w:val="left" w:pos="12824"/>
+          <w:tab w:val="left" w:pos="13740"/>
+          <w:tab w:val="left" w:pos="14656"/>
+        </w:tabs>
+        <w:spacing w:before="240" w:after="240" w:line="336" w:lineRule="atLeast"/>
+        <w:rPr>
+          <w:rFonts w:ascii="Courier New" w:eastAsia="Times New Roman" w:hAnsi="Courier New" w:cs="Courier New"/>
+          <w:color w:val="FFFFFF"/>
+          <w:sz w:val="21"/>
+          <w:szCs w:val="21"/>
+          <w:lang w:val="en-US" w:eastAsia="fr-FR"/>
+        </w:rPr>
+      </w:pPr>
+      <w:r>
+        <w:rPr>
+          <w:rFonts w:ascii="Courier New" w:eastAsia="Times New Roman" w:hAnsi="Courier New" w:cs="Courier New"/>
+          <w:color w:val="FFFFFF"/>
+          <w:sz w:val="21"/>
+          <w:szCs w:val="21"/>
+          <w:lang w:val="en-US" w:eastAsia="fr-FR"/>
+        </w:rPr>
+        <w:t>To                         Action      From</w:t>
+      </w:r>
+    </w:p>
+    <w:p>
+      <w:pPr>
+        <w:shd w:val="clear" w:color="auto" w:fill="081B4B"/>
+        <w:tabs>
+          <w:tab w:val="left" w:pos="916"/>
+          <w:tab w:val="left" w:pos="1832"/>
+          <w:tab w:val="left" w:pos="2748"/>
+          <w:tab w:val="left" w:pos="3664"/>
+          <w:tab w:val="left" w:pos="4580"/>
+          <w:tab w:val="left" w:pos="5496"/>
+          <w:tab w:val="left" w:pos="6412"/>
+          <w:tab w:val="left" w:pos="7328"/>
+          <w:tab w:val="left" w:pos="8244"/>
+          <w:tab w:val="left" w:pos="9160"/>
+          <w:tab w:val="left" w:pos="10076"/>
+          <w:tab w:val="left" w:pos="10992"/>
+          <w:tab w:val="left" w:pos="11908"/>
+          <w:tab w:val="left" w:pos="12824"/>
+          <w:tab w:val="left" w:pos="13740"/>
+          <w:tab w:val="left" w:pos="14656"/>
+        </w:tabs>
+        <w:spacing w:before="240" w:after="240" w:line="336" w:lineRule="atLeast"/>
+        <w:rPr>
+          <w:rFonts w:ascii="Courier New" w:eastAsia="Times New Roman" w:hAnsi="Courier New" w:cs="Courier New"/>
+          <w:color w:val="FFFFFF"/>
+          <w:sz w:val="21"/>
+          <w:szCs w:val="21"/>
+          <w:lang w:val="en-US" w:eastAsia="fr-FR"/>
+        </w:rPr>
+      </w:pPr>
+      <w:r>
+        <w:rPr>
+          <w:rFonts w:ascii="Courier New" w:eastAsia="Times New Roman" w:hAnsi="Courier New" w:cs="Courier New"/>
+          <w:color w:val="FFFFFF"/>
+          <w:sz w:val="21"/>
+          <w:szCs w:val="21"/>
+          <w:lang w:val="en-US" w:eastAsia="fr-FR"/>
+        </w:rPr>
+        <w:t>--                         ------      ----</w:t>
+      </w:r>
+    </w:p>
+    <w:p>
+      <w:pPr>
+        <w:shd w:val="clear" w:color="auto" w:fill="081B4B"/>
+        <w:tabs>
+          <w:tab w:val="left" w:pos="916"/>
+          <w:tab w:val="left" w:pos="1832"/>
+          <w:tab w:val="left" w:pos="2748"/>
+          <w:tab w:val="left" w:pos="3664"/>
+          <w:tab w:val="left" w:pos="4580"/>
+          <w:tab w:val="left" w:pos="5496"/>
+          <w:tab w:val="left" w:pos="6412"/>
+          <w:tab w:val="left" w:pos="7328"/>
+          <w:tab w:val="left" w:pos="8244"/>
+          <w:tab w:val="left" w:pos="9160"/>
+          <w:tab w:val="left" w:pos="10076"/>
+          <w:tab w:val="left" w:pos="10992"/>
+          <w:tab w:val="left" w:pos="11908"/>
+          <w:tab w:val="left" w:pos="12824"/>
+          <w:tab w:val="left" w:pos="13740"/>
+          <w:tab w:val="left" w:pos="14656"/>
+        </w:tabs>
+        <w:spacing w:before="240" w:after="240" w:line="336" w:lineRule="atLeast"/>
+        <w:rPr>
+          <w:rFonts w:ascii="Courier New" w:eastAsia="Times New Roman" w:hAnsi="Courier New" w:cs="Courier New"/>
+          <w:color w:val="FFFFFF"/>
+          <w:sz w:val="21"/>
+          <w:szCs w:val="21"/>
+          <w:lang w:val="en-US" w:eastAsia="fr-FR"/>
+        </w:rPr>
+      </w:pPr>
+      <w:r>
+        <w:rPr>
+          <w:rFonts w:ascii="Courier New" w:eastAsia="Times New Roman" w:hAnsi="Courier New" w:cs="Courier New"/>
+          <w:color w:val="FFFFFF"/>
+          <w:sz w:val="21"/>
+          <w:szCs w:val="21"/>
+          <w:lang w:val="en-US" w:eastAsia="fr-FR"/>
+        </w:rPr>
+        <w:t>7687/</w:t>
+      </w:r>
+      <w:proofErr w:type="spellStart"/>
+      <w:r>
+        <w:rPr>
+          <w:rFonts w:ascii="Courier New" w:eastAsia="Times New Roman" w:hAnsi="Courier New" w:cs="Courier New"/>
+          <w:color w:val="FFFFFF"/>
+          <w:sz w:val="21"/>
+          <w:szCs w:val="21"/>
+          <w:lang w:val="en-US" w:eastAsia="fr-FR"/>
+        </w:rPr>
+        <w:t>tcp</w:t>
+      </w:r>
+      <w:proofErr w:type="spellEnd"/>
+      <w:r>
+        <w:rPr>
+          <w:rFonts w:ascii="Courier New" w:eastAsia="Times New Roman" w:hAnsi="Courier New" w:cs="Courier New"/>
+          <w:color w:val="FFFFFF"/>
+          <w:sz w:val="21"/>
+          <w:szCs w:val="21"/>
+          <w:lang w:val="en-US" w:eastAsia="fr-FR"/>
+        </w:rPr>
+        <w:t xml:space="preserve">                   ALLOW       Anywhere</w:t>
+      </w:r>
+    </w:p>
+    <w:p>
+      <w:r>
+        <w:t xml:space="preserve">Neo4j peut être utilisé </w:t>
+      </w:r>
+      <w:r>
+        <w:t xml:space="preserve">avec le protocole http ou </w:t>
+      </w:r>
+      <w:proofErr w:type="spellStart"/>
+      <w:r>
+        <w:t>bolt</w:t>
+      </w:r>
+      <w:proofErr w:type="spellEnd"/>
+      <w:r>
+        <w:t xml:space="preserve">, après quelques recherches il apparait que </w:t>
+      </w:r>
+      <w:proofErr w:type="spellStart"/>
+      <w:r>
+        <w:t>bolt</w:t>
+      </w:r>
+      <w:proofErr w:type="spellEnd"/>
+      <w:r>
+        <w:t xml:space="preserve"> permet des meilleures performances car les requêtes sont plus courtes.</w:t>
+      </w:r>
+    </w:p>
+    <w:p>
+      <w:r>
+        <w:rPr>
+          <w:noProof/>
+        </w:rPr>
+        <w:drawing>
+          <wp:inline distT="0" distB="0" distL="0" distR="0" wp14:anchorId="69CB4A7E" wp14:editId="1E640293">
+            <wp:extent cx="5074920" cy="2503336"/>
+            <wp:effectExtent l="0" t="0" r="0" b="0"/>
+            <wp:docPr id="2" name="Image 2"/>
+            <wp:cNvGraphicFramePr>
+              <a:graphicFrameLocks xmlns:a="http://schemas.openxmlformats.org/drawingml/2006/main" noChangeAspect="1"/>
+            </wp:cNvGraphicFramePr>
+            <a:graphic xmlns:a="http://schemas.openxmlformats.org/drawingml/2006/main">
+              <a:graphicData uri="http://schemas.openxmlformats.org/drawingml/2006/picture">
+                <pic:pic xmlns:pic="http://schemas.openxmlformats.org/drawingml/2006/picture">
+                  <pic:nvPicPr>
+                    <pic:cNvPr id="2" name="Image 2"/>
+                    <pic:cNvPicPr/>
+                  </pic:nvPicPr>
+                  <pic:blipFill>
+                    <a:blip r:embed="rId8">
+                      <a:extLst>
+                        <a:ext uri="{28A0092B-C50C-407E-A947-70E740481C1C}">
+                          <a14:useLocalDpi xmlns:a14="http://schemas.microsoft.com/office/drawing/2010/main" val="0"/>
+                        </a:ext>
+                      </a:extLst>
+                    </a:blip>
+                    <a:stretch>
+                      <a:fillRect/>
+                    </a:stretch>
+                  </pic:blipFill>
+                  <pic:spPr>
+                    <a:xfrm>
+                      <a:off x="0" y="0"/>
+                      <a:ext cx="5081570" cy="2506616"/>
+                    </a:xfrm>
+                    <a:prstGeom prst="rect">
+                      <a:avLst/>
+                    </a:prstGeom>
+                  </pic:spPr>
+                </pic:pic>
+              </a:graphicData>
+            </a:graphic>
+          </wp:inline>
+        </w:drawing>
       </w:r>
     </w:p>
     <w:p/>
@@ -331,8 +984,123 @@
       </w:pPr>
     </w:lvl>
   </w:abstractNum>
+  <w:abstractNum w:abstractNumId="1" w15:restartNumberingAfterBreak="0">
+    <w:nsid w:val="544D5E4D"/>
+    <w:multiLevelType w:val="hybridMultilevel"/>
+    <w:tmpl w:val="8662CB38"/>
+    <w:lvl w:ilvl="0" w:tplc="97400FEE">
+      <w:numFmt w:val="bullet"/>
+      <w:lvlText w:val="-"/>
+      <w:lvlJc w:val="left"/>
+      <w:pPr>
+        <w:ind w:left="720" w:hanging="360"/>
+      </w:pPr>
+      <w:rPr>
+        <w:rFonts w:ascii="Calibri" w:eastAsiaTheme="minorHAnsi" w:hAnsi="Calibri" w:cs="Calibri" w:hint="default"/>
+      </w:rPr>
+    </w:lvl>
+    <w:lvl w:ilvl="1" w:tplc="040C0003" w:tentative="1">
+      <w:start w:val="1"/>
+      <w:numFmt w:val="bullet"/>
+      <w:lvlText w:val="o"/>
+      <w:lvlJc w:val="left"/>
+      <w:pPr>
+        <w:ind w:left="1440" w:hanging="360"/>
+      </w:pPr>
+      <w:rPr>
+        <w:rFonts w:ascii="Courier New" w:hAnsi="Courier New" w:cs="Courier New" w:hint="default"/>
+      </w:rPr>
+    </w:lvl>
+    <w:lvl w:ilvl="2" w:tplc="040C0005" w:tentative="1">
+      <w:start w:val="1"/>
+      <w:numFmt w:val="bullet"/>
+      <w:lvlText w:val=""/>
+      <w:lvlJc w:val="left"/>
+      <w:pPr>
+        <w:ind w:left="2160" w:hanging="360"/>
+      </w:pPr>
+      <w:rPr>
+        <w:rFonts w:ascii="Wingdings" w:hAnsi="Wingdings" w:hint="default"/>
+      </w:rPr>
+    </w:lvl>
+    <w:lvl w:ilvl="3" w:tplc="040C0001" w:tentative="1">
+      <w:start w:val="1"/>
+      <w:numFmt w:val="bullet"/>
+      <w:lvlText w:val=""/>
+      <w:lvlJc w:val="left"/>
+      <w:pPr>
+        <w:ind w:left="2880" w:hanging="360"/>
+      </w:pPr>
+      <w:rPr>
+        <w:rFonts w:ascii="Symbol" w:hAnsi="Symbol" w:hint="default"/>
+      </w:rPr>
+    </w:lvl>
+    <w:lvl w:ilvl="4" w:tplc="040C0003" w:tentative="1">
+      <w:start w:val="1"/>
+      <w:numFmt w:val="bullet"/>
+      <w:lvlText w:val="o"/>
+      <w:lvlJc w:val="left"/>
+      <w:pPr>
+        <w:ind w:left="3600" w:hanging="360"/>
+      </w:pPr>
+      <w:rPr>
+        <w:rFonts w:ascii="Courier New" w:hAnsi="Courier New" w:cs="Courier New" w:hint="default"/>
+      </w:rPr>
+    </w:lvl>
+    <w:lvl w:ilvl="5" w:tplc="040C0005" w:tentative="1">
+      <w:start w:val="1"/>
+      <w:numFmt w:val="bullet"/>
+      <w:lvlText w:val=""/>
+      <w:lvlJc w:val="left"/>
+      <w:pPr>
+        <w:ind w:left="4320" w:hanging="360"/>
+      </w:pPr>
+      <w:rPr>
+        <w:rFonts w:ascii="Wingdings" w:hAnsi="Wingdings" w:hint="default"/>
+      </w:rPr>
+    </w:lvl>
+    <w:lvl w:ilvl="6" w:tplc="040C0001" w:tentative="1">
+      <w:start w:val="1"/>
+      <w:numFmt w:val="bullet"/>
+      <w:lvlText w:val=""/>
+      <w:lvlJc w:val="left"/>
+      <w:pPr>
+        <w:ind w:left="5040" w:hanging="360"/>
+      </w:pPr>
+      <w:rPr>
+        <w:rFonts w:ascii="Symbol" w:hAnsi="Symbol" w:hint="default"/>
+      </w:rPr>
+    </w:lvl>
+    <w:lvl w:ilvl="7" w:tplc="040C0003" w:tentative="1">
+      <w:start w:val="1"/>
+      <w:numFmt w:val="bullet"/>
+      <w:lvlText w:val="o"/>
+      <w:lvlJc w:val="left"/>
+      <w:pPr>
+        <w:ind w:left="5760" w:hanging="360"/>
+      </w:pPr>
+      <w:rPr>
+        <w:rFonts w:ascii="Courier New" w:hAnsi="Courier New" w:cs="Courier New" w:hint="default"/>
+      </w:rPr>
+    </w:lvl>
+    <w:lvl w:ilvl="8" w:tplc="040C0005" w:tentative="1">
+      <w:start w:val="1"/>
+      <w:numFmt w:val="bullet"/>
+      <w:lvlText w:val=""/>
+      <w:lvlJc w:val="left"/>
+      <w:pPr>
+        <w:ind w:left="6480" w:hanging="360"/>
+      </w:pPr>
+      <w:rPr>
+        <w:rFonts w:ascii="Wingdings" w:hAnsi="Wingdings" w:hint="default"/>
+      </w:rPr>
+    </w:lvl>
+  </w:abstractNum>
   <w:num w:numId="1" w16cid:durableId="1319456799">
     <w:abstractNumId w:val="0"/>
+  </w:num>
+  <w:num w:numId="2" w16cid:durableId="1988394564">
+    <w:abstractNumId w:val="1"/>
   </w:num>
 </w:numbering>
 </file>
@@ -831,6 +1599,69 @@
       <w:shd w:val="clear" w:color="auto" w:fill="E1DFDD"/>
     </w:rPr>
   </w:style>
+  <w:style w:type="paragraph" w:styleId="PrformatHTML">
+    <w:name w:val="HTML Preformatted"/>
+    <w:basedOn w:val="Normal"/>
+    <w:link w:val="PrformatHTMLCar"/>
+    <w:uiPriority w:val="99"/>
+    <w:semiHidden/>
+    <w:unhideWhenUsed/>
+    <w:rsid w:val="004244F3"/>
+    <w:pPr>
+      <w:tabs>
+        <w:tab w:val="left" w:pos="916"/>
+        <w:tab w:val="left" w:pos="1832"/>
+        <w:tab w:val="left" w:pos="2748"/>
+        <w:tab w:val="left" w:pos="3664"/>
+        <w:tab w:val="left" w:pos="4580"/>
+        <w:tab w:val="left" w:pos="5496"/>
+        <w:tab w:val="left" w:pos="6412"/>
+        <w:tab w:val="left" w:pos="7328"/>
+        <w:tab w:val="left" w:pos="8244"/>
+        <w:tab w:val="left" w:pos="9160"/>
+        <w:tab w:val="left" w:pos="10076"/>
+        <w:tab w:val="left" w:pos="10992"/>
+        <w:tab w:val="left" w:pos="11908"/>
+        <w:tab w:val="left" w:pos="12824"/>
+        <w:tab w:val="left" w:pos="13740"/>
+        <w:tab w:val="left" w:pos="14656"/>
+      </w:tabs>
+      <w:spacing w:after="0" w:line="240" w:lineRule="auto"/>
+    </w:pPr>
+    <w:rPr>
+      <w:rFonts w:ascii="Courier New" w:eastAsia="Times New Roman" w:hAnsi="Courier New" w:cs="Courier New"/>
+      <w:sz w:val="20"/>
+      <w:szCs w:val="20"/>
+      <w:lang w:eastAsia="fr-FR"/>
+    </w:rPr>
+  </w:style>
+  <w:style w:type="character" w:customStyle="1" w:styleId="PrformatHTMLCar">
+    <w:name w:val="Préformaté HTML Car"/>
+    <w:basedOn w:val="Policepardfaut"/>
+    <w:link w:val="PrformatHTML"/>
+    <w:uiPriority w:val="99"/>
+    <w:semiHidden/>
+    <w:rsid w:val="004244F3"/>
+    <w:rPr>
+      <w:rFonts w:ascii="Courier New" w:eastAsia="Times New Roman" w:hAnsi="Courier New" w:cs="Courier New"/>
+      <w:sz w:val="20"/>
+      <w:szCs w:val="20"/>
+      <w:lang w:eastAsia="fr-FR"/>
+    </w:rPr>
+  </w:style>
+  <w:style w:type="character" w:styleId="CodeHTML">
+    <w:name w:val="HTML Code"/>
+    <w:basedOn w:val="Policepardfaut"/>
+    <w:uiPriority w:val="99"/>
+    <w:semiHidden/>
+    <w:unhideWhenUsed/>
+    <w:rsid w:val="004244F3"/>
+    <w:rPr>
+      <w:rFonts w:ascii="Courier New" w:eastAsia="Times New Roman" w:hAnsi="Courier New" w:cs="Courier New"/>
+      <w:sz w:val="20"/>
+      <w:szCs w:val="20"/>
+    </w:rPr>
+  </w:style>
 </w:styles>
 </file>
 

</xml_diff>